<commit_message>
Fixes + MMN continued
</commit_message>
<xml_diff>
--- a/MMH13.docx
+++ b/MMH13.docx
@@ -333,12 +333,6 @@
             <w:rFonts w:ascii="Cambria Math" w:hAnsi="Cambria Math"/>
           </w:rPr>
           <m:t>+n</m:t>
-        </m:r>
-        <m:r>
-          <w:rPr>
-            <w:rFonts w:ascii="Cambria Math" w:hAnsi="Cambria Math"/>
-          </w:rPr>
-          <m:t>-1</m:t>
         </m:r>
         <m:r>
           <w:rPr>
@@ -1014,7 +1008,6 @@
         <w:bidi/>
         <w:rPr>
           <w:rFonts w:eastAsiaTheme="minorEastAsia"/>
-          <w:rtl/>
         </w:rPr>
       </w:pPr>
       <w:r>
@@ -1141,6 +1134,537 @@
     </w:p>
     <w:p>
       <w:pPr>
+        <w:bidi/>
+        <w:rPr>
+          <w:rFonts w:eastAsiaTheme="minorEastAsia" w:hint="cs"/>
+          <w:rtl/>
+        </w:rPr>
+      </w:pPr>
+      <w:r>
+        <w:rPr>
+          <w:rFonts w:eastAsiaTheme="minorEastAsia" w:hint="cs"/>
+          <w:rtl/>
+        </w:rPr>
+        <w:t>כעת נסביר בקצרה על המימוש הפנימי של הערימה ה</w:t>
+      </w:r>
+      <w:r>
+        <w:rPr>
+          <w:rFonts w:eastAsiaTheme="minorEastAsia"/>
+        </w:rPr>
+        <w:t>d</w:t>
+      </w:r>
+      <w:r>
+        <w:rPr>
+          <w:rFonts w:eastAsiaTheme="minorEastAsia" w:hint="cs"/>
+          <w:rtl/>
+        </w:rPr>
+        <w:t xml:space="preserve">-ית אצלינו בקוד </w:t>
+      </w:r>
+      <w:r>
+        <w:rPr>
+          <w:rFonts w:eastAsiaTheme="minorEastAsia" w:hint="cs"/>
+          <w:rtl/>
+        </w:rPr>
+        <w:t xml:space="preserve">(המימוש נעשה בשפת </w:t>
+      </w:r>
+      <w:r>
+        <w:rPr>
+          <w:rFonts w:eastAsiaTheme="minorEastAsia"/>
+        </w:rPr>
+        <w:t>python</w:t>
+      </w:r>
+      <w:r>
+        <w:rPr>
+          <w:rFonts w:eastAsiaTheme="minorEastAsia" w:hint="cs"/>
+          <w:rtl/>
+        </w:rPr>
+        <w:t xml:space="preserve">) </w:t>
+      </w:r>
+      <w:r>
+        <w:rPr>
+          <w:rFonts w:eastAsiaTheme="minorEastAsia"/>
+          <w:rtl/>
+        </w:rPr>
+        <w:t>–</w:t>
+      </w:r>
+    </w:p>
+    <w:p>
+      <w:pPr>
+        <w:bidi/>
+        <w:rPr>
+          <w:rFonts w:eastAsiaTheme="minorEastAsia" w:hint="cs"/>
+          <w:rtl/>
+        </w:rPr>
+      </w:pPr>
+      <w:r>
+        <w:rPr>
+          <w:rFonts w:eastAsiaTheme="minorEastAsia" w:hint="cs"/>
+          <w:rtl/>
+        </w:rPr>
+        <w:t>הערימה</w:t>
+      </w:r>
+      <w:r>
+        <w:rPr>
+          <w:rFonts w:eastAsiaTheme="minorEastAsia" w:hint="cs"/>
+          <w:rtl/>
+        </w:rPr>
+        <w:t xml:space="preserve"> ה</w:t>
+      </w:r>
+      <w:r>
+        <w:rPr>
+          <w:rFonts w:eastAsiaTheme="minorEastAsia"/>
+        </w:rPr>
+        <w:t>d</w:t>
+      </w:r>
+      <w:r>
+        <w:rPr>
+          <w:rFonts w:eastAsiaTheme="minorEastAsia" w:hint="cs"/>
+          <w:rtl/>
+        </w:rPr>
+        <w:t>-ית</w:t>
+      </w:r>
+      <w:r>
+        <w:rPr>
+          <w:rFonts w:eastAsiaTheme="minorEastAsia" w:hint="cs"/>
+          <w:rtl/>
+        </w:rPr>
+        <w:t xml:space="preserve"> מיוצ</w:t>
+      </w:r>
+      <w:r>
+        <w:rPr>
+          <w:rFonts w:eastAsiaTheme="minorEastAsia" w:hint="cs"/>
+          <w:rtl/>
+        </w:rPr>
+        <w:t>ג</w:t>
+      </w:r>
+      <w:r>
+        <w:rPr>
+          <w:rFonts w:eastAsiaTheme="minorEastAsia" w:hint="cs"/>
+          <w:rtl/>
+        </w:rPr>
+        <w:t xml:space="preserve">ת על ידי המחלקה </w:t>
+      </w:r>
+      <w:proofErr w:type="spellStart"/>
+      <w:r>
+        <w:rPr>
+          <w:rFonts w:eastAsiaTheme="minorEastAsia"/>
+        </w:rPr>
+        <w:t>DHeap</w:t>
+      </w:r>
+      <w:proofErr w:type="spellEnd"/>
+      <w:r>
+        <w:rPr>
+          <w:rFonts w:eastAsiaTheme="minorEastAsia" w:hint="cs"/>
+          <w:rtl/>
+        </w:rPr>
+        <w:t xml:space="preserve">, שיורשת מהמחלקה </w:t>
+      </w:r>
+      <w:r>
+        <w:rPr>
+          <w:rFonts w:eastAsiaTheme="minorEastAsia"/>
+        </w:rPr>
+        <w:t>list</w:t>
+      </w:r>
+      <w:r>
+        <w:rPr>
+          <w:rFonts w:eastAsiaTheme="minorEastAsia" w:hint="cs"/>
+          <w:rtl/>
+        </w:rPr>
+        <w:t xml:space="preserve">, ומתאותחלת על ידי מערך של איברים והערך של </w:t>
+      </w:r>
+      <w:r>
+        <w:rPr>
+          <w:rFonts w:eastAsiaTheme="minorEastAsia"/>
+        </w:rPr>
+        <w:t>d</w:t>
+      </w:r>
+      <w:r>
+        <w:rPr>
+          <w:rFonts w:eastAsiaTheme="minorEastAsia" w:hint="cs"/>
+          <w:rtl/>
+        </w:rPr>
+        <w:t xml:space="preserve"> לערימה זו. בהתאם, מחלקת האב</w:t>
+      </w:r>
+      <w:r>
+        <w:rPr>
+          <w:rFonts w:eastAsiaTheme="minorEastAsia" w:hint="cs"/>
+          <w:rtl/>
+        </w:rPr>
+        <w:t xml:space="preserve"> </w:t>
+      </w:r>
+      <w:r>
+        <w:rPr>
+          <w:rFonts w:eastAsiaTheme="minorEastAsia" w:hint="cs"/>
+          <w:rtl/>
+        </w:rPr>
+        <w:t>מאפשר</w:t>
+      </w:r>
+      <w:r>
+        <w:rPr>
+          <w:rFonts w:eastAsiaTheme="minorEastAsia" w:hint="cs"/>
+          <w:rtl/>
+        </w:rPr>
+        <w:t>ת לקבל את כמות האיברים במערך (גודל הערימה)</w:t>
+      </w:r>
+      <w:r>
+        <w:rPr>
+          <w:rFonts w:eastAsiaTheme="minorEastAsia" w:hint="cs"/>
+          <w:rtl/>
+        </w:rPr>
+        <w:t xml:space="preserve"> ואת </w:t>
+      </w:r>
+      <w:r>
+        <w:rPr>
+          <w:rFonts w:eastAsiaTheme="minorEastAsia" w:hint="cs"/>
+          <w:rtl/>
+        </w:rPr>
+        <w:t>היכולת לגשת ולקבוע ערכים לפי האינדקס שלהם</w:t>
+      </w:r>
+      <w:r>
+        <w:rPr>
+          <w:rFonts w:eastAsiaTheme="minorEastAsia" w:hint="cs"/>
+          <w:rtl/>
+        </w:rPr>
+        <w:t>.</w:t>
+      </w:r>
+      <w:r>
+        <w:rPr>
+          <w:rFonts w:eastAsiaTheme="minorEastAsia" w:hint="cs"/>
+          <w:rtl/>
+        </w:rPr>
+        <w:t xml:space="preserve"> </w:t>
+      </w:r>
+      <w:r>
+        <w:rPr>
+          <w:rFonts w:eastAsiaTheme="minorEastAsia" w:hint="cs"/>
+          <w:rtl/>
+        </w:rPr>
+        <w:t xml:space="preserve">בנוסף, המחלקה </w:t>
+      </w:r>
+      <w:r>
+        <w:rPr>
+          <w:rFonts w:eastAsiaTheme="minorEastAsia" w:hint="cs"/>
+          <w:rtl/>
+        </w:rPr>
+        <w:t xml:space="preserve">עצמה </w:t>
+      </w:r>
+      <w:r>
+        <w:rPr>
+          <w:rFonts w:eastAsiaTheme="minorEastAsia" w:hint="cs"/>
+          <w:rtl/>
+        </w:rPr>
+        <w:t xml:space="preserve">מייצאת את התכונות </w:t>
+      </w:r>
+      <w:proofErr w:type="spellStart"/>
+      <w:r>
+        <w:rPr>
+          <w:rFonts w:eastAsiaTheme="minorEastAsia"/>
+        </w:rPr>
+        <w:t>heap_size</w:t>
+      </w:r>
+      <w:proofErr w:type="spellEnd"/>
+      <w:r>
+        <w:rPr>
+          <w:rFonts w:eastAsiaTheme="minorEastAsia" w:hint="cs"/>
+          <w:rtl/>
+        </w:rPr>
+        <w:t xml:space="preserve"> (גודל הערימה המשתנה)</w:t>
+      </w:r>
+      <w:r>
+        <w:rPr>
+          <w:rFonts w:eastAsiaTheme="minorEastAsia" w:hint="cs"/>
+          <w:rtl/>
+        </w:rPr>
+        <w:t xml:space="preserve">, </w:t>
+      </w:r>
+      <w:proofErr w:type="spellStart"/>
+      <w:r>
+        <w:rPr>
+          <w:rFonts w:eastAsiaTheme="minorEastAsia"/>
+        </w:rPr>
+        <w:t>array_</w:t>
+      </w:r>
+      <w:r>
+        <w:rPr>
+          <w:rFonts w:eastAsiaTheme="minorEastAsia"/>
+        </w:rPr>
+        <w:t>length</w:t>
+      </w:r>
+      <w:proofErr w:type="spellEnd"/>
+      <w:r>
+        <w:rPr>
+          <w:rFonts w:eastAsiaTheme="minorEastAsia" w:hint="cs"/>
+          <w:rtl/>
+        </w:rPr>
+        <w:t xml:space="preserve"> (גודל המערך </w:t>
+      </w:r>
+      <w:r>
+        <w:rPr>
+          <w:rFonts w:eastAsiaTheme="minorEastAsia" w:hint="cs"/>
+          <w:rtl/>
+        </w:rPr>
+        <w:t>ההתחלתי</w:t>
+      </w:r>
+      <w:r>
+        <w:rPr>
+          <w:rFonts w:eastAsiaTheme="minorEastAsia" w:hint="cs"/>
+          <w:rtl/>
+        </w:rPr>
+        <w:t>)</w:t>
+      </w:r>
+      <w:r>
+        <w:rPr>
+          <w:rFonts w:eastAsiaTheme="minorEastAsia" w:hint="cs"/>
+          <w:rtl/>
+        </w:rPr>
+        <w:t>, ו</w:t>
+      </w:r>
+      <w:r>
+        <w:rPr>
+          <w:rFonts w:eastAsiaTheme="minorEastAsia"/>
+        </w:rPr>
+        <w:t>height</w:t>
+      </w:r>
+      <w:r>
+        <w:rPr>
+          <w:rFonts w:eastAsiaTheme="minorEastAsia" w:hint="cs"/>
+          <w:rtl/>
+        </w:rPr>
+        <w:t xml:space="preserve"> (גובה הערימה, </w:t>
+      </w:r>
+      <w:r>
+        <w:rPr>
+          <w:rFonts w:eastAsiaTheme="minorEastAsia" w:hint="cs"/>
+          <w:rtl/>
+        </w:rPr>
+        <w:t xml:space="preserve">חישובו </w:t>
+      </w:r>
+      <w:r>
+        <w:rPr>
+          <w:rFonts w:eastAsiaTheme="minorEastAsia" w:hint="cs"/>
+          <w:rtl/>
+        </w:rPr>
+        <w:t>מפורט בסעיף ב').</w:t>
+      </w:r>
+      <w:r>
+        <w:rPr>
+          <w:rFonts w:eastAsiaTheme="minorEastAsia" w:hint="cs"/>
+          <w:rtl/>
+        </w:rPr>
+        <w:t xml:space="preserve"> </w:t>
+      </w:r>
+      <w:r>
+        <w:rPr>
+          <w:rFonts w:eastAsiaTheme="minorEastAsia" w:hint="cs"/>
+          <w:rtl/>
+        </w:rPr>
+        <w:t>המחלק</w:t>
+      </w:r>
+      <w:r>
+        <w:rPr>
+          <w:rFonts w:eastAsiaTheme="minorEastAsia" w:hint="cs"/>
+          <w:rtl/>
+        </w:rPr>
+        <w:t xml:space="preserve">ה </w:t>
+      </w:r>
+      <w:r>
+        <w:rPr>
+          <w:rFonts w:eastAsiaTheme="minorEastAsia" w:hint="cs"/>
+          <w:rtl/>
+        </w:rPr>
+        <w:t xml:space="preserve">מממשת פעולות פנימיות נפוצות בערימות, למשל </w:t>
+      </w:r>
+      <w:r>
+        <w:rPr>
+          <w:rFonts w:eastAsiaTheme="minorEastAsia" w:hint="cs"/>
+        </w:rPr>
+        <w:t>SWAP</w:t>
+      </w:r>
+      <w:r>
+        <w:rPr>
+          <w:rFonts w:eastAsiaTheme="minorEastAsia" w:hint="cs"/>
+          <w:rtl/>
+        </w:rPr>
+        <w:t xml:space="preserve"> בין ערכים,</w:t>
+      </w:r>
+      <w:r>
+        <w:rPr>
+          <w:rFonts w:eastAsiaTheme="minorEastAsia" w:hint="cs"/>
+          <w:rtl/>
+        </w:rPr>
+        <w:t xml:space="preserve"> או הסרת הערך האחרון במערך.</w:t>
+      </w:r>
+      <w:r>
+        <w:rPr>
+          <w:rFonts w:eastAsiaTheme="minorEastAsia"/>
+          <w:rtl/>
+        </w:rPr>
+        <w:br/>
+      </w:r>
+      <w:r>
+        <w:rPr>
+          <w:rFonts w:eastAsiaTheme="minorEastAsia" w:hint="cs"/>
+          <w:rtl/>
+        </w:rPr>
+        <w:t>כמו כן, המחלקה מייצאת חישובים נפוצים, כמו שפירטנו בסעיף א'.</w:t>
+      </w:r>
+      <w:r>
+        <w:rPr>
+          <w:rFonts w:eastAsiaTheme="minorEastAsia" w:hint="cs"/>
+          <w:rtl/>
+        </w:rPr>
+        <w:t xml:space="preserve"> לבסוף, מימשנו פעולות להדפסה למסך </w:t>
+      </w:r>
+      <w:r>
+        <w:rPr>
+          <w:rFonts w:eastAsiaTheme="minorEastAsia"/>
+          <w:rtl/>
+        </w:rPr>
+        <w:t>–</w:t>
+      </w:r>
+      <w:r>
+        <w:rPr>
+          <w:rFonts w:eastAsiaTheme="minorEastAsia" w:hint="cs"/>
+          <w:rtl/>
+        </w:rPr>
+        <w:t xml:space="preserve"> בייצוג של רשימה (רשימה של רשימות המייצגות כל רמה בעץ)</w:t>
+      </w:r>
+      <w:r>
+        <w:rPr>
+          <w:rFonts w:eastAsiaTheme="minorEastAsia" w:hint="cs"/>
+          <w:rtl/>
+        </w:rPr>
+        <w:t>, ובאילוסטרציה בתור עץ</w:t>
+      </w:r>
+      <w:r>
+        <w:rPr>
+          <w:rFonts w:eastAsiaTheme="minorEastAsia" w:hint="cs"/>
+          <w:rtl/>
+        </w:rPr>
+        <w:t>.</w:t>
+      </w:r>
+      <w:r>
+        <w:rPr>
+          <w:rFonts w:eastAsiaTheme="minorEastAsia"/>
+          <w:rtl/>
+        </w:rPr>
+        <w:br/>
+      </w:r>
+      <w:r>
+        <w:rPr>
+          <w:rFonts w:eastAsiaTheme="minorEastAsia" w:hint="cs"/>
+          <w:rtl/>
+        </w:rPr>
+        <w:t>בנוסף למחלקה של הערימה ה</w:t>
+      </w:r>
+      <w:r>
+        <w:rPr>
+          <w:rFonts w:eastAsiaTheme="minorEastAsia"/>
+        </w:rPr>
+        <w:t>d</w:t>
+      </w:r>
+      <w:r>
+        <w:rPr>
+          <w:rFonts w:eastAsiaTheme="minorEastAsia" w:hint="cs"/>
+          <w:rtl/>
+        </w:rPr>
+        <w:t xml:space="preserve">-ית, מימשנו מחלקה נוספת בשם </w:t>
+      </w:r>
+      <w:proofErr w:type="spellStart"/>
+      <w:r>
+        <w:rPr>
+          <w:rFonts w:eastAsiaTheme="minorEastAsia"/>
+        </w:rPr>
+        <w:t>GeneralAlgorithms</w:t>
+      </w:r>
+      <w:proofErr w:type="spellEnd"/>
+      <w:r>
+        <w:rPr>
+          <w:rFonts w:eastAsiaTheme="minorEastAsia" w:hint="cs"/>
+          <w:rtl/>
+        </w:rPr>
+        <w:t xml:space="preserve"> ש</w:t>
+      </w:r>
+      <w:r>
+        <w:rPr>
+          <w:rFonts w:eastAsiaTheme="minorEastAsia" w:hint="cs"/>
+          <w:rtl/>
+        </w:rPr>
+        <w:t xml:space="preserve">בה מימשנו אלגוריתמים נוספים הדרושים לפונקציונליות התכנית, למשל </w:t>
+      </w:r>
+      <w:r>
+        <w:rPr>
+          <w:rFonts w:eastAsiaTheme="minorEastAsia"/>
+          <w:rtl/>
+        </w:rPr>
+        <w:t>–</w:t>
+      </w:r>
+      <w:r>
+        <w:rPr>
+          <w:rFonts w:eastAsiaTheme="minorEastAsia" w:hint="cs"/>
+          <w:rtl/>
+        </w:rPr>
+        <w:t xml:space="preserve"> </w:t>
+      </w:r>
+      <w:r>
+        <w:rPr>
+          <w:rFonts w:eastAsiaTheme="minorEastAsia"/>
+        </w:rPr>
+        <w:t>BUILD-MAX-HEAP</w:t>
+      </w:r>
+      <w:r>
+        <w:rPr>
+          <w:rFonts w:eastAsiaTheme="minorEastAsia" w:hint="cs"/>
+          <w:rtl/>
+        </w:rPr>
+        <w:t xml:space="preserve"> ו-</w:t>
+      </w:r>
+      <w:r>
+        <w:rPr>
+          <w:rFonts w:eastAsiaTheme="minorEastAsia" w:hint="cs"/>
+        </w:rPr>
+        <w:t>MAX</w:t>
+      </w:r>
+      <w:r>
+        <w:rPr>
+          <w:rFonts w:eastAsiaTheme="minorEastAsia"/>
+        </w:rPr>
+        <w:t>-HEAPIFY</w:t>
+      </w:r>
+      <w:r>
+        <w:rPr>
+          <w:rFonts w:eastAsiaTheme="minorEastAsia" w:hint="cs"/>
+          <w:rtl/>
+        </w:rPr>
+        <w:t>.</w:t>
+      </w:r>
+      <w:r>
+        <w:rPr>
+          <w:rFonts w:eastAsiaTheme="minorEastAsia" w:hint="cs"/>
+          <w:rtl/>
+        </w:rPr>
+        <w:t xml:space="preserve"> בנספח א' למסמך צורפו כל המימושים בפסאודו-קוד לשגרות השונות שנדרשו לפתרון התרגיל.</w:t>
+      </w:r>
+      <w:r>
+        <w:rPr>
+          <w:rFonts w:eastAsiaTheme="minorEastAsia" w:hint="cs"/>
+          <w:rtl/>
+        </w:rPr>
+        <w:t xml:space="preserve"> </w:t>
+      </w:r>
+    </w:p>
+    <w:p>
+      <w:pPr>
+        <w:pStyle w:val="ListParagraph"/>
+        <w:bidi/>
+        <w:rPr>
+          <w:rFonts w:eastAsiaTheme="minorEastAsia"/>
+          <w:rtl/>
+        </w:rPr>
+      </w:pPr>
+    </w:p>
+    <w:p>
+      <w:pPr>
         <w:pStyle w:val="ListParagraph"/>
         <w:numPr>
           <w:ilvl w:val="0"/>
@@ -1257,7 +1781,15 @@
         <w:t>insert</w:t>
       </w:r>
       <w:r>
-        <w:t>(heap, value)</w:t>
+        <w:t>(</w:t>
+      </w:r>
+      <w:proofErr w:type="spellStart"/>
+      <w:r>
+        <w:t>heap,value</w:t>
+      </w:r>
+      <w:proofErr w:type="spellEnd"/>
+      <w:r>
+        <w:t>)</w:t>
       </w:r>
       <w:r>
         <w:rPr>
@@ -1284,6 +1816,7 @@
           <w:rFonts w:hint="cs"/>
           <w:rtl/>
         </w:rPr>
+        <w:lastRenderedPageBreak/>
         <w:t xml:space="preserve">בפתרון מימשנו את פעולה </w:t>
       </w:r>
       <w:r>
@@ -1333,20 +1866,21 @@
       </w:r>
       <w:proofErr w:type="spellEnd"/>
       <w:r>
-        <w:t>(heap</w:t>
-      </w:r>
-      <w:r>
-        <w:t xml:space="preserve">, </w:t>
+        <w:t>(</w:t>
       </w:r>
       <w:proofErr w:type="spellStart"/>
       <w:r>
+        <w:t>heap</w:t>
+      </w:r>
+      <w:r>
+        <w:t>,</w:t>
+      </w:r>
+      <w:r>
         <w:t>index_to_increase</w:t>
       </w:r>
-      <w:proofErr w:type="spellEnd"/>
-      <w:r>
-        <w:t xml:space="preserve">, </w:t>
-      </w:r>
-      <w:proofErr w:type="spellStart"/>
+      <w:r>
+        <w:t>,</w:t>
+      </w:r>
       <w:r>
         <w:t>new_value</w:t>
       </w:r>
@@ -1373,74 +1907,66 @@
           <w:numId w:val="1"/>
         </w:numPr>
         <w:bidi/>
-      </w:pPr>
-      <w:r>
-        <w:rPr>
-          <w:rFonts w:hint="cs"/>
-          <w:rtl/>
-        </w:rPr>
-        <w:t xml:space="preserve">בפתרון מימשנו את פעולה </w:t>
-      </w:r>
-      <w:r>
-        <w:rPr>
-          <w:rFonts w:hint="cs"/>
-        </w:rPr>
-        <w:t>INCREASE</w:t>
-      </w:r>
-      <w:r>
-        <w:t>-KEY(</w:t>
-      </w:r>
-      <w:proofErr w:type="spellStart"/>
-      <w:r>
-        <w:t>A,i,k</w:t>
-      </w:r>
-      <w:proofErr w:type="spellEnd"/>
-      <w:r>
-        <w:t>)</w:t>
-      </w:r>
-      <w:r>
-        <w:rPr>
-          <w:rFonts w:hint="cs"/>
-          <w:rtl/>
-        </w:rPr>
-        <w:t xml:space="preserve"> על ערימת מקסימום </w:t>
-      </w:r>
-      <w:r>
-        <w:t>d</w:t>
-      </w:r>
-      <w:r>
-        <w:rPr>
-          <w:rFonts w:hint="cs"/>
-          <w:rtl/>
-        </w:rPr>
-        <w:t xml:space="preserve">-ית (תחת השגרה </w:t>
-      </w:r>
-      <w:proofErr w:type="spellStart"/>
-      <w:r>
         <w:rPr>
           <w:i/>
           <w:iCs/>
-        </w:rPr>
-        <w:t>increase_key</w:t>
+          <w:rtl/>
+        </w:rPr>
+      </w:pPr>
+      <w:r>
+        <w:rPr>
+          <w:rFonts w:hint="cs"/>
+          <w:rtl/>
+        </w:rPr>
+        <w:t xml:space="preserve">בפתרון מימשנו את פעולה </w:t>
+      </w:r>
+      <w:r>
+        <w:t>EXTRACT</w:t>
+      </w:r>
+      <w:r>
+        <w:t>(</w:t>
+      </w:r>
+      <w:proofErr w:type="spellStart"/>
+      <w:r>
+        <w:t>A,i</w:t>
       </w:r>
       <w:proofErr w:type="spellEnd"/>
       <w:r>
-        <w:t xml:space="preserve">(heap, </w:t>
+        <w:t>)</w:t>
+      </w:r>
+      <w:r>
+        <w:rPr>
+          <w:rFonts w:hint="cs"/>
+          <w:rtl/>
+        </w:rPr>
+        <w:t xml:space="preserve"> על ערימת מקסימום </w:t>
+      </w:r>
+      <w:r>
+        <w:t>d</w:t>
+      </w:r>
+      <w:r>
+        <w:rPr>
+          <w:rFonts w:hint="cs"/>
+          <w:rtl/>
+        </w:rPr>
+        <w:t xml:space="preserve">-ית (תחת השגרה </w:t>
+      </w:r>
+      <w:r>
+        <w:rPr>
+          <w:i/>
+          <w:iCs/>
+        </w:rPr>
+        <w:t>extract</w:t>
+      </w:r>
+      <w:r>
+        <w:t>(</w:t>
       </w:r>
       <w:proofErr w:type="spellStart"/>
       <w:r>
-        <w:t>index_to_increase</w:t>
+        <w:t>heap,index_to_remove</w:t>
       </w:r>
       <w:proofErr w:type="spellEnd"/>
       <w:r>
-        <w:t xml:space="preserve">, </w:t>
-      </w:r>
-      <w:proofErr w:type="spellStart"/>
-      <w:r>
-        <w:t>new_value</w:t>
-      </w:r>
-      <w:proofErr w:type="spellEnd"/>
-      <w:r>
         <w:t>)</w:t>
       </w:r>
       <w:r>
@@ -1448,27 +1974,1062 @@
           <w:rFonts w:hint="cs"/>
           <w:rtl/>
         </w:rPr>
-        <w:t>).</w:t>
+        <w:t>)</w:t>
       </w:r>
     </w:p>
     <w:p>
       <w:pPr>
-        <w:pStyle w:val="ListParagraph"/>
-        <w:bidi/>
-      </w:pPr>
-      <w:bookmarkStart w:id="0" w:name="_GoBack"/>
-      <w:bookmarkEnd w:id="0"/>
-      <w:r>
-        <w:br/>
+        <w:rPr>
+          <w:rtl/>
+        </w:rPr>
+      </w:pPr>
+      <w:r>
+        <w:rPr>
+          <w:rtl/>
+        </w:rPr>
+        <w:br w:type="page"/>
       </w:r>
     </w:p>
     <w:p>
       <w:pPr>
         <w:bidi/>
         <w:rPr>
-          <w:rtl/>
-        </w:rPr>
-      </w:pPr>
+          <w:rFonts w:hint="cs"/>
+          <w:b/>
+          <w:bCs/>
+          <w:u w:val="single"/>
+          <w:rtl/>
+        </w:rPr>
+      </w:pPr>
+      <w:r>
+        <w:rPr>
+          <w:rFonts w:hint="cs"/>
+          <w:b/>
+          <w:bCs/>
+          <w:u w:val="single"/>
+          <w:rtl/>
+        </w:rPr>
+        <w:lastRenderedPageBreak/>
+        <w:t xml:space="preserve">נספח א' </w:t>
+      </w:r>
+      <w:r>
+        <w:rPr>
+          <w:b/>
+          <w:bCs/>
+          <w:u w:val="single"/>
+          <w:rtl/>
+        </w:rPr>
+        <w:t>–</w:t>
+      </w:r>
+      <w:r>
+        <w:rPr>
+          <w:rFonts w:hint="cs"/>
+          <w:b/>
+          <w:bCs/>
+          <w:u w:val="single"/>
+          <w:rtl/>
+        </w:rPr>
+        <w:t xml:space="preserve"> מימושי הפעולות בפתרון</w:t>
+      </w:r>
+    </w:p>
+    <w:tbl>
+      <w:tblPr>
+        <w:tblStyle w:val="TableGrid"/>
+        <w:bidiVisual/>
+        <w:tblW w:w="11340" w:type="dxa"/>
+        <w:tblInd w:w="-998" w:type="dxa"/>
+        <w:tblLook w:val="04A0" w:firstRow="1" w:lastRow="0" w:firstColumn="1" w:lastColumn="0" w:noHBand="0" w:noVBand="1"/>
+      </w:tblPr>
+      <w:tblGrid>
+        <w:gridCol w:w="1843"/>
+        <w:gridCol w:w="7512"/>
+        <w:gridCol w:w="1985"/>
+      </w:tblGrid>
+      <w:tr>
+        <w:tc>
+          <w:tcPr>
+            <w:tcW w:w="1843" w:type="dxa"/>
+          </w:tcPr>
+          <w:p>
+            <w:pPr>
+              <w:bidi/>
+              <w:rPr>
+                <w:rFonts w:hint="cs"/>
+                <w:rtl/>
+              </w:rPr>
+            </w:pPr>
+            <w:r>
+              <w:rPr>
+                <w:rFonts w:hint="cs"/>
+                <w:rtl/>
+              </w:rPr>
+              <w:t>השגרה</w:t>
+            </w:r>
+          </w:p>
+        </w:tc>
+        <w:tc>
+          <w:tcPr>
+            <w:tcW w:w="7512" w:type="dxa"/>
+          </w:tcPr>
+          <w:p>
+            <w:pPr>
+              <w:bidi/>
+              <w:rPr>
+                <w:rtl/>
+              </w:rPr>
+            </w:pPr>
+            <w:r>
+              <w:rPr>
+                <w:rFonts w:hint="cs"/>
+                <w:rtl/>
+              </w:rPr>
+              <w:t>המימוש</w:t>
+            </w:r>
+          </w:p>
+        </w:tc>
+        <w:tc>
+          <w:tcPr>
+            <w:tcW w:w="1985" w:type="dxa"/>
+          </w:tcPr>
+          <w:p>
+            <w:pPr>
+              <w:bidi/>
+              <w:rPr>
+                <w:rtl/>
+              </w:rPr>
+            </w:pPr>
+            <w:r>
+              <w:rPr>
+                <w:rFonts w:hint="cs"/>
+                <w:rtl/>
+              </w:rPr>
+              <w:t>הערות</w:t>
+            </w:r>
+          </w:p>
+        </w:tc>
+      </w:tr>
+      <w:tr>
+        <w:tc>
+          <w:tcPr>
+            <w:tcW w:w="1843" w:type="dxa"/>
+          </w:tcPr>
+          <w:p>
+            <w:pPr>
+              <w:bidi/>
+              <w:rPr>
+                <w:rtl/>
+              </w:rPr>
+            </w:pPr>
+            <w:r>
+              <w:t>BUILD-MAX-HEAP</w:t>
+            </w:r>
+          </w:p>
+        </w:tc>
+        <w:tc>
+          <w:tcPr>
+            <w:tcW w:w="7512" w:type="dxa"/>
+          </w:tcPr>
+          <w:p>
+            <w:r>
+              <w:t>BUILD-MAX-HEAP(A):</w:t>
+            </w:r>
+          </w:p>
+          <w:p>
+            <w:r>
+              <w:t xml:space="preserve">For </w:t>
+            </w:r>
+            <w:proofErr w:type="spellStart"/>
+            <w:r>
+              <w:t>i</w:t>
+            </w:r>
+            <w:proofErr w:type="spellEnd"/>
+            <w:r>
+              <w:t xml:space="preserve"> </w:t>
+            </w:r>
+            <w:r>
+              <w:t xml:space="preserve">from </w:t>
+            </w:r>
+            <w:proofErr w:type="spellStart"/>
+            <w:r>
+              <w:t>A.get_first_leaf_index</w:t>
+            </w:r>
+            <w:proofErr w:type="spellEnd"/>
+            <w:r>
+              <w:t xml:space="preserve"> </w:t>
+            </w:r>
+            <w:proofErr w:type="spellStart"/>
+            <w:r>
+              <w:t>downto</w:t>
+            </w:r>
+            <w:proofErr w:type="spellEnd"/>
+            <w:r>
+              <w:t xml:space="preserve"> 0</w:t>
+            </w:r>
+            <w:r>
+              <w:t>:</w:t>
+            </w:r>
+          </w:p>
+          <w:p>
+            <w:pPr>
+              <w:rPr>
+                <w:rtl/>
+              </w:rPr>
+            </w:pPr>
+            <w:r>
+              <w:t xml:space="preserve"> </w:t>
+            </w:r>
+            <w:r>
+              <w:t xml:space="preserve">   </w:t>
+            </w:r>
+            <w:r>
+              <w:t xml:space="preserve">MAX-HEAPIFY(A, </w:t>
+            </w:r>
+            <w:proofErr w:type="spellStart"/>
+            <w:r>
+              <w:t>i</w:t>
+            </w:r>
+            <w:proofErr w:type="spellEnd"/>
+            <w:r>
+              <w:t>)</w:t>
+            </w:r>
+          </w:p>
+        </w:tc>
+        <w:tc>
+          <w:tcPr>
+            <w:tcW w:w="1985" w:type="dxa"/>
+          </w:tcPr>
+          <w:p>
+            <w:pPr>
+              <w:bidi/>
+              <w:rPr>
+                <w:rFonts w:hint="cs"/>
+                <w:rtl/>
+              </w:rPr>
+            </w:pPr>
+            <w:r>
+              <w:rPr>
+                <w:rFonts w:hint="cs"/>
+                <w:rtl/>
+              </w:rPr>
+              <w:t>בדומה למימוש המוצג בפרק 6.3</w:t>
+            </w:r>
+            <w:r>
+              <w:rPr>
+                <w:rFonts w:hint="cs"/>
+                <w:rtl/>
+              </w:rPr>
+              <w:t>,</w:t>
+            </w:r>
+            <w:r>
+              <w:rPr>
+                <w:rtl/>
+              </w:rPr>
+              <w:br/>
+            </w:r>
+            <w:r>
+              <w:rPr>
+                <w:rFonts w:hint="cs"/>
+                <w:rtl/>
+              </w:rPr>
+              <w:t>המימוש של חישוב העזר מוגדר בסעיף א'</w:t>
+            </w:r>
+          </w:p>
+        </w:tc>
+      </w:tr>
+      <w:tr>
+        <w:tc>
+          <w:tcPr>
+            <w:tcW w:w="1843" w:type="dxa"/>
+          </w:tcPr>
+          <w:p>
+            <w:pPr>
+              <w:bidi/>
+              <w:rPr>
+                <w:rtl/>
+              </w:rPr>
+            </w:pPr>
+            <w:r>
+              <w:t>MAX-HEAPIFY</w:t>
+            </w:r>
+          </w:p>
+        </w:tc>
+        <w:tc>
+          <w:tcPr>
+            <w:tcW w:w="7512" w:type="dxa"/>
+          </w:tcPr>
+          <w:p>
+            <w:r>
+              <w:t xml:space="preserve">MAX-HEAPIFY(A, </w:t>
+            </w:r>
+            <w:proofErr w:type="spellStart"/>
+            <w:r>
+              <w:t>i</w:t>
+            </w:r>
+            <w:proofErr w:type="spellEnd"/>
+            <w:r>
+              <w:t>)</w:t>
+            </w:r>
+            <w:r>
+              <w:t>:</w:t>
+            </w:r>
+          </w:p>
+          <w:p>
+            <w:proofErr w:type="spellStart"/>
+            <w:r>
+              <w:t>Largest_index</w:t>
+            </w:r>
+            <w:proofErr w:type="spellEnd"/>
+            <w:r>
+              <w:t xml:space="preserve"> = </w:t>
+            </w:r>
+            <w:proofErr w:type="spellStart"/>
+            <w:r>
+              <w:t>root_index</w:t>
+            </w:r>
+            <w:proofErr w:type="spellEnd"/>
+          </w:p>
+          <w:p>
+            <w:r>
+              <w:t>For</w:t>
+            </w:r>
+            <w:r>
+              <w:t xml:space="preserve"> </w:t>
+            </w:r>
+            <w:proofErr w:type="spellStart"/>
+            <w:r>
+              <w:t>child_index</w:t>
+            </w:r>
+            <w:proofErr w:type="spellEnd"/>
+            <w:r>
+              <w:t xml:space="preserve"> from </w:t>
+            </w:r>
+            <w:proofErr w:type="spellStart"/>
+            <w:r>
+              <w:t>A.get_nth_child_index</w:t>
+            </w:r>
+            <w:proofErr w:type="spellEnd"/>
+            <w:r>
+              <w:t>(</w:t>
+            </w:r>
+            <w:proofErr w:type="spellStart"/>
+            <w:r>
+              <w:t>i</w:t>
+            </w:r>
+            <w:proofErr w:type="spellEnd"/>
+            <w:r>
+              <w:t xml:space="preserve">, </w:t>
+            </w:r>
+            <w:r>
+              <w:rPr>
+                <w:rFonts w:hint="cs"/>
+                <w:rtl/>
+              </w:rPr>
+              <w:t>1</w:t>
+            </w:r>
+            <w:r>
+              <w:t>)</w:t>
+            </w:r>
+            <w:r>
+              <w:t xml:space="preserve"> to </w:t>
+            </w:r>
+            <w:proofErr w:type="spellStart"/>
+            <w:r>
+              <w:t>A.get_nth_child_index</w:t>
+            </w:r>
+            <w:proofErr w:type="spellEnd"/>
+            <w:r>
+              <w:t>(</w:t>
+            </w:r>
+            <w:proofErr w:type="spellStart"/>
+            <w:r>
+              <w:t>i</w:t>
+            </w:r>
+            <w:proofErr w:type="spellEnd"/>
+            <w:r>
+              <w:t>, d):</w:t>
+            </w:r>
+            <w:r>
+              <w:t xml:space="preserve"> </w:t>
+            </w:r>
+          </w:p>
+          <w:p>
+            <w:r>
+              <w:t xml:space="preserve">    </w:t>
+            </w:r>
+            <w:r>
+              <w:t xml:space="preserve">If </w:t>
+            </w:r>
+            <w:proofErr w:type="spellStart"/>
+            <w:r>
+              <w:t>child_index</w:t>
+            </w:r>
+            <w:proofErr w:type="spellEnd"/>
+            <w:r>
+              <w:t xml:space="preserve"> &lt; </w:t>
+            </w:r>
+            <w:r>
+              <w:t>A.</w:t>
+            </w:r>
+            <w:r>
+              <w:t>HEAP_SIZE</w:t>
+            </w:r>
+            <w:r>
+              <w:t xml:space="preserve"> and</w:t>
+            </w:r>
+            <w:r>
+              <w:t xml:space="preserve"> A[</w:t>
+            </w:r>
+            <w:proofErr w:type="spellStart"/>
+            <w:r>
+              <w:t>child_index</w:t>
+            </w:r>
+            <w:proofErr w:type="spellEnd"/>
+            <w:r>
+              <w:t>] &gt; A[</w:t>
+            </w:r>
+            <w:proofErr w:type="spellStart"/>
+            <w:r>
+              <w:t>largest_index</w:t>
+            </w:r>
+            <w:proofErr w:type="spellEnd"/>
+            <w:r>
+              <w:t>]:</w:t>
+            </w:r>
+          </w:p>
+          <w:p>
+            <w:r>
+              <w:t xml:space="preserve">        </w:t>
+            </w:r>
+            <w:proofErr w:type="spellStart"/>
+            <w:r>
+              <w:t>Largest_index</w:t>
+            </w:r>
+            <w:proofErr w:type="spellEnd"/>
+            <w:r>
+              <w:t xml:space="preserve"> = </w:t>
+            </w:r>
+            <w:proofErr w:type="spellStart"/>
+            <w:r>
+              <w:t>child_index</w:t>
+            </w:r>
+            <w:proofErr w:type="spellEnd"/>
+          </w:p>
+          <w:p>
+            <w:r>
+              <w:t xml:space="preserve">If </w:t>
+            </w:r>
+            <w:proofErr w:type="spellStart"/>
+            <w:r>
+              <w:t>Largest_index</w:t>
+            </w:r>
+            <w:proofErr w:type="spellEnd"/>
+            <w:r>
+              <w:t xml:space="preserve"> != i:</w:t>
+            </w:r>
+          </w:p>
+          <w:p>
+            <w:r>
+              <w:t xml:space="preserve">    SWAP(A, </w:t>
+            </w:r>
+            <w:proofErr w:type="spellStart"/>
+            <w:r>
+              <w:t>i</w:t>
+            </w:r>
+            <w:proofErr w:type="spellEnd"/>
+            <w:r>
+              <w:t xml:space="preserve">, </w:t>
+            </w:r>
+            <w:proofErr w:type="spellStart"/>
+            <w:r>
+              <w:t>Largest_index</w:t>
+            </w:r>
+            <w:proofErr w:type="spellEnd"/>
+            <w:r>
+              <w:t>)</w:t>
+            </w:r>
+          </w:p>
+          <w:p>
+            <w:r>
+              <w:t xml:space="preserve">    </w:t>
+            </w:r>
+            <w:r>
+              <w:t xml:space="preserve">MAX-HEAPIFY(A, </w:t>
+            </w:r>
+            <w:proofErr w:type="spellStart"/>
+            <w:r>
+              <w:t>Largest_index</w:t>
+            </w:r>
+            <w:proofErr w:type="spellEnd"/>
+            <w:r>
+              <w:t>)</w:t>
+            </w:r>
+          </w:p>
+        </w:tc>
+        <w:tc>
+          <w:tcPr>
+            <w:tcW w:w="1985" w:type="dxa"/>
+          </w:tcPr>
+          <w:p>
+            <w:pPr>
+              <w:bidi/>
+              <w:rPr>
+                <w:rtl/>
+              </w:rPr>
+            </w:pPr>
+            <w:r>
+              <w:rPr>
+                <w:rFonts w:hint="cs"/>
+                <w:rtl/>
+              </w:rPr>
+              <w:t>בדומה למימוש המוצג בפרק 6.2</w:t>
+            </w:r>
+          </w:p>
+        </w:tc>
+      </w:tr>
+      <w:tr>
+        <w:tc>
+          <w:tcPr>
+            <w:tcW w:w="1843" w:type="dxa"/>
+          </w:tcPr>
+          <w:p>
+            <w:pPr>
+              <w:bidi/>
+              <w:rPr>
+                <w:rtl/>
+              </w:rPr>
+            </w:pPr>
+            <w:r>
+              <w:rPr>
+                <w:rFonts w:hint="cs"/>
+              </w:rPr>
+              <w:t>EXTRACT</w:t>
+            </w:r>
+            <w:r>
+              <w:t>-MAX</w:t>
+            </w:r>
+          </w:p>
+        </w:tc>
+        <w:tc>
+          <w:tcPr>
+            <w:tcW w:w="7512" w:type="dxa"/>
+          </w:tcPr>
+          <w:p>
+            <w:r>
+              <w:rPr>
+                <w:rFonts w:hint="cs"/>
+              </w:rPr>
+              <w:t>EXTRACT</w:t>
+            </w:r>
+            <w:r>
+              <w:t>-MAX</w:t>
+            </w:r>
+            <w:r>
+              <w:t>(A):</w:t>
+            </w:r>
+          </w:p>
+          <w:p>
+            <w:r>
+              <w:t>If A.HEAP_SIZE &lt; 1:</w:t>
+            </w:r>
+          </w:p>
+          <w:p>
+            <w:r>
+              <w:t xml:space="preserve">    Error “heap underflow”</w:t>
+            </w:r>
+          </w:p>
+          <w:p>
+            <w:r>
+              <w:t>If A.HEAP_SIZE == 1:</w:t>
+            </w:r>
+          </w:p>
+          <w:p>
+            <w:r>
+              <w:t xml:space="preserve">    </w:t>
+            </w:r>
+            <w:r>
+              <w:t>R</w:t>
+            </w:r>
+            <w:r>
+              <w:t>eturn</w:t>
+            </w:r>
+            <w:r>
+              <w:t xml:space="preserve"> POP-LAST(A)</w:t>
+            </w:r>
+          </w:p>
+          <w:p>
+            <w:proofErr w:type="spellStart"/>
+            <w:r>
+              <w:t>Max_index</w:t>
+            </w:r>
+            <w:proofErr w:type="spellEnd"/>
+            <w:r>
+              <w:t xml:space="preserve"> = 0</w:t>
+            </w:r>
+          </w:p>
+          <w:p>
+            <w:r>
+              <w:t>SWAP(</w:t>
+            </w:r>
+            <w:proofErr w:type="spellStart"/>
+            <w:r>
+              <w:t>max_index</w:t>
+            </w:r>
+            <w:proofErr w:type="spellEnd"/>
+            <w:r>
+              <w:t>, A.HEAP_SIZE - 1)</w:t>
+            </w:r>
+          </w:p>
+          <w:p>
+            <w:proofErr w:type="spellStart"/>
+            <w:r>
+              <w:t>Popped_node</w:t>
+            </w:r>
+            <w:proofErr w:type="spellEnd"/>
+            <w:r>
+              <w:t xml:space="preserve"> = </w:t>
+            </w:r>
+            <w:r>
+              <w:t>POP-LAST(A)</w:t>
+            </w:r>
+          </w:p>
+          <w:p>
+            <w:r>
+              <w:t>MAX-HEAPIFY(A, 0)</w:t>
+            </w:r>
+          </w:p>
+          <w:p>
+            <w:pPr>
+              <w:rPr>
+                <w:rtl/>
+              </w:rPr>
+            </w:pPr>
+            <w:r>
+              <w:t xml:space="preserve">Return </w:t>
+            </w:r>
+            <w:proofErr w:type="spellStart"/>
+            <w:r>
+              <w:t>P</w:t>
+            </w:r>
+            <w:r>
+              <w:t>opped_node</w:t>
+            </w:r>
+            <w:proofErr w:type="spellEnd"/>
+          </w:p>
+        </w:tc>
+        <w:tc>
+          <w:tcPr>
+            <w:tcW w:w="1985" w:type="dxa"/>
+          </w:tcPr>
+          <w:p>
+            <w:pPr>
+              <w:bidi/>
+              <w:rPr>
+                <w:rtl/>
+              </w:rPr>
+            </w:pPr>
+            <w:r>
+              <w:rPr>
+                <w:rFonts w:hint="cs"/>
+                <w:rtl/>
+              </w:rPr>
+              <w:t>בדומה למימוש המוצג בפרק 6.</w:t>
+            </w:r>
+            <w:r>
+              <w:rPr>
+                <w:rFonts w:hint="cs"/>
+                <w:rtl/>
+              </w:rPr>
+              <w:t>5</w:t>
+            </w:r>
+          </w:p>
+        </w:tc>
+      </w:tr>
+      <w:tr>
+        <w:tc>
+          <w:tcPr>
+            <w:tcW w:w="1843" w:type="dxa"/>
+          </w:tcPr>
+          <w:p>
+            <w:pPr>
+              <w:bidi/>
+              <w:rPr>
+                <w:rFonts w:hint="cs"/>
+              </w:rPr>
+            </w:pPr>
+            <w:r>
+              <w:t>POP-LAST</w:t>
+            </w:r>
+          </w:p>
+        </w:tc>
+        <w:tc>
+          <w:tcPr>
+            <w:tcW w:w="7512" w:type="dxa"/>
+          </w:tcPr>
+          <w:p>
+            <w:r>
+              <w:t>POP-LAST</w:t>
+            </w:r>
+            <w:r>
+              <w:t>(A):</w:t>
+            </w:r>
+          </w:p>
+          <w:p>
+            <w:proofErr w:type="spellStart"/>
+            <w:r>
+              <w:t>Last_index</w:t>
+            </w:r>
+            <w:proofErr w:type="spellEnd"/>
+            <w:r>
+              <w:t xml:space="preserve"> = A.HEAP_SIZE -</w:t>
+            </w:r>
+            <w:r>
+              <w:t xml:space="preserve"> </w:t>
+            </w:r>
+            <w:r>
+              <w:t>1</w:t>
+            </w:r>
+          </w:p>
+          <w:p>
+            <w:proofErr w:type="spellStart"/>
+            <w:r>
+              <w:t>Popped_node</w:t>
+            </w:r>
+            <w:proofErr w:type="spellEnd"/>
+            <w:r>
+              <w:t xml:space="preserve"> = </w:t>
+            </w:r>
+            <w:r>
+              <w:t>A[</w:t>
+            </w:r>
+            <w:proofErr w:type="spellStart"/>
+            <w:r>
+              <w:t>last_index</w:t>
+            </w:r>
+            <w:proofErr w:type="spellEnd"/>
+            <w:r>
+              <w:t>]</w:t>
+            </w:r>
+          </w:p>
+          <w:p>
+            <w:r>
+              <w:t>A.HEAP_SIZE</w:t>
+            </w:r>
+            <w:r>
+              <w:t xml:space="preserve"> = </w:t>
+            </w:r>
+            <w:r>
+              <w:t>A.HEAP_SIZE</w:t>
+            </w:r>
+            <w:r>
+              <w:t xml:space="preserve"> -1</w:t>
+            </w:r>
+          </w:p>
+          <w:p>
+            <w:r>
+              <w:t xml:space="preserve">Return </w:t>
+            </w:r>
+            <w:proofErr w:type="spellStart"/>
+            <w:r>
+              <w:t>Popped_node</w:t>
+            </w:r>
+            <w:proofErr w:type="spellEnd"/>
+          </w:p>
+        </w:tc>
+        <w:tc>
+          <w:tcPr>
+            <w:tcW w:w="1985" w:type="dxa"/>
+          </w:tcPr>
+          <w:p>
+            <w:pPr>
+              <w:bidi/>
+              <w:rPr>
+                <w:rFonts w:hint="cs"/>
+                <w:rtl/>
+              </w:rPr>
+            </w:pPr>
+            <w:r>
+              <w:rPr>
+                <w:rFonts w:hint="cs"/>
+                <w:rtl/>
+              </w:rPr>
+              <w:t>פונקציית עזר</w:t>
+            </w:r>
+          </w:p>
+        </w:tc>
+      </w:tr>
+      <w:tr>
+        <w:tc>
+          <w:tcPr>
+            <w:tcW w:w="1843" w:type="dxa"/>
+          </w:tcPr>
+          <w:p>
+            <w:pPr>
+              <w:bidi/>
+              <w:rPr>
+                <w:rtl/>
+              </w:rPr>
+            </w:pPr>
+            <w:r>
+              <w:rPr>
+                <w:rFonts w:hint="cs"/>
+              </w:rPr>
+              <w:t>INSERT</w:t>
+            </w:r>
+          </w:p>
+        </w:tc>
+        <w:tc>
+          <w:tcPr>
+            <w:tcW w:w="7512" w:type="dxa"/>
+          </w:tcPr>
+          <w:p>
+            <w:pPr>
+              <w:rPr>
+                <w:rtl/>
+              </w:rPr>
+            </w:pPr>
+          </w:p>
+        </w:tc>
+        <w:tc>
+          <w:tcPr>
+            <w:tcW w:w="1985" w:type="dxa"/>
+          </w:tcPr>
+          <w:p>
+            <w:pPr>
+              <w:bidi/>
+              <w:rPr>
+                <w:rtl/>
+              </w:rPr>
+            </w:pPr>
+            <w:r>
+              <w:rPr>
+                <w:rFonts w:hint="cs"/>
+                <w:rtl/>
+              </w:rPr>
+              <w:t>בדומה למימוש המוצג בפרק 6.5</w:t>
+            </w:r>
+          </w:p>
+        </w:tc>
+      </w:tr>
+      <w:tr>
+        <w:tc>
+          <w:tcPr>
+            <w:tcW w:w="1843" w:type="dxa"/>
+          </w:tcPr>
+          <w:p>
+            <w:pPr>
+              <w:bidi/>
+              <w:rPr>
+                <w:rtl/>
+              </w:rPr>
+            </w:pPr>
+            <w:r>
+              <w:t>INCREASE-KEY</w:t>
+            </w:r>
+          </w:p>
+        </w:tc>
+        <w:tc>
+          <w:tcPr>
+            <w:tcW w:w="7512" w:type="dxa"/>
+          </w:tcPr>
+          <w:p>
+            <w:pPr>
+              <w:rPr>
+                <w:rtl/>
+              </w:rPr>
+            </w:pPr>
+          </w:p>
+        </w:tc>
+        <w:tc>
+          <w:tcPr>
+            <w:tcW w:w="1985" w:type="dxa"/>
+          </w:tcPr>
+          <w:p>
+            <w:pPr>
+              <w:bidi/>
+              <w:rPr>
+                <w:rtl/>
+              </w:rPr>
+            </w:pPr>
+            <w:r>
+              <w:rPr>
+                <w:rFonts w:hint="cs"/>
+                <w:rtl/>
+              </w:rPr>
+              <w:t>בדומה למימוש המוצג בפרק 6.5</w:t>
+            </w:r>
+          </w:p>
+        </w:tc>
+      </w:tr>
+      <w:tr>
+        <w:tc>
+          <w:tcPr>
+            <w:tcW w:w="1843" w:type="dxa"/>
+          </w:tcPr>
+          <w:p>
+            <w:pPr>
+              <w:bidi/>
+            </w:pPr>
+            <w:r>
+              <w:t>EXTRACT</w:t>
+            </w:r>
+          </w:p>
+        </w:tc>
+        <w:tc>
+          <w:tcPr>
+            <w:tcW w:w="7512" w:type="dxa"/>
+          </w:tcPr>
+          <w:p>
+            <w:r>
+              <w:rPr>
+                <w:rFonts w:hint="cs"/>
+              </w:rPr>
+              <w:t>EXTRACT</w:t>
+            </w:r>
+            <w:r>
+              <w:t xml:space="preserve"> </w:t>
+            </w:r>
+            <w:r>
+              <w:t>(A</w:t>
+            </w:r>
+            <w:r>
+              <w:t xml:space="preserve">, </w:t>
+            </w:r>
+            <w:proofErr w:type="spellStart"/>
+            <w:r>
+              <w:t>i</w:t>
+            </w:r>
+            <w:proofErr w:type="spellEnd"/>
+            <w:r>
+              <w:t>):</w:t>
+            </w:r>
+          </w:p>
+          <w:p>
+            <w:r>
+              <w:t xml:space="preserve">If  </w:t>
+            </w:r>
+            <w:r>
+              <w:t>A.HEAP_SIZE &lt; i</w:t>
+            </w:r>
+            <w:r>
+              <w:t>:</w:t>
+            </w:r>
+          </w:p>
+          <w:p>
+            <w:r>
+              <w:t xml:space="preserve">    Error “</w:t>
+            </w:r>
+            <w:r>
+              <w:t>heap ov</w:t>
+            </w:r>
+            <w:r>
+              <w:t>erflow”</w:t>
+            </w:r>
+          </w:p>
+          <w:p>
+            <w:r>
+              <w:t xml:space="preserve">If </w:t>
+            </w:r>
+            <w:proofErr w:type="spellStart"/>
+            <w:r>
+              <w:t>i</w:t>
+            </w:r>
+            <w:proofErr w:type="spellEnd"/>
+            <w:r>
+              <w:t xml:space="preserve"> &lt; 0 or </w:t>
+            </w:r>
+            <w:r>
+              <w:t>A.HEAP_SIZE &lt; 1:</w:t>
+            </w:r>
+          </w:p>
+          <w:p>
+            <w:r>
+              <w:t xml:space="preserve">    Error “heap underflow”</w:t>
+            </w:r>
+          </w:p>
+          <w:p>
+            <w:r>
+              <w:t>If A.HEAP_SIZE == 1:</w:t>
+            </w:r>
+          </w:p>
+          <w:p>
+            <w:r>
+              <w:t xml:space="preserve">    Return POP-LAST(A)</w:t>
+            </w:r>
+          </w:p>
+          <w:p>
+            <w:r>
+              <w:t>SWAP(</w:t>
+            </w:r>
+            <w:proofErr w:type="spellStart"/>
+            <w:r>
+              <w:t>i</w:t>
+            </w:r>
+            <w:proofErr w:type="spellEnd"/>
+            <w:r>
+              <w:t>, A.HEAP_SIZE - 1)</w:t>
+            </w:r>
+          </w:p>
+          <w:p>
+            <w:proofErr w:type="spellStart"/>
+            <w:r>
+              <w:t>Popped_node</w:t>
+            </w:r>
+            <w:proofErr w:type="spellEnd"/>
+            <w:r>
+              <w:t xml:space="preserve"> = POP-LAST(A)</w:t>
+            </w:r>
+          </w:p>
+          <w:p>
+            <w:r>
+              <w:t xml:space="preserve">MAX-HEAPIFY(A, </w:t>
+            </w:r>
+            <w:r>
+              <w:t>i</w:t>
+            </w:r>
+            <w:r>
+              <w:t>)</w:t>
+            </w:r>
+            <w:bookmarkStart w:id="0" w:name="_GoBack"/>
+            <w:bookmarkEnd w:id="0"/>
+          </w:p>
+          <w:p>
+            <w:pPr>
+              <w:rPr>
+                <w:rtl/>
+              </w:rPr>
+            </w:pPr>
+            <w:r>
+              <w:t xml:space="preserve">Return </w:t>
+            </w:r>
+            <w:proofErr w:type="spellStart"/>
+            <w:r>
+              <w:t>Popped_node</w:t>
+            </w:r>
+            <w:proofErr w:type="spellEnd"/>
+          </w:p>
+        </w:tc>
+        <w:tc>
+          <w:tcPr>
+            <w:tcW w:w="1985" w:type="dxa"/>
+          </w:tcPr>
+          <w:p>
+            <w:pPr>
+              <w:bidi/>
+              <w:rPr>
+                <w:rtl/>
+              </w:rPr>
+            </w:pPr>
+          </w:p>
+        </w:tc>
+      </w:tr>
+    </w:tbl>
+    <w:p>
+      <w:pPr>
+        <w:bidi/>
+      </w:pPr>
+      <w:r>
+        <w:br/>
+      </w:r>
     </w:p>
     <w:p>
       <w:pPr>
@@ -1480,6 +3041,7 @@
         <w:rPr>
           <w:rtl/>
         </w:rPr>
+        <w:lastRenderedPageBreak/>
         <w:br w:type="page"/>
       </w:r>
     </w:p>
@@ -1538,6 +3100,19 @@
         </w:rPr>
         <w:t xml:space="preserve"> שלכם</w:t>
       </w:r>
+      <w:r>
+        <w:rPr>
+          <w:rFonts w:cs="Arial" w:hint="cs"/>
+          <w:rtl/>
+        </w:rPr>
+        <w:t xml:space="preserve"> - </w:t>
+      </w:r>
+      <w:r>
+        <w:rPr>
+          <w:rFonts w:cs="Arial" w:hint="cs"/>
+        </w:rPr>
+        <w:t>DONE</w:t>
+      </w:r>
     </w:p>
     <w:p>
       <w:pPr>
@@ -1555,6 +3130,40 @@
         </w:rPr>
         <w:t>להראות מספר דוגמאות הרצה- כדי להבהיר איך עובד הממשק</w:t>
       </w:r>
+      <w:r>
+        <w:rPr>
+          <w:rFonts w:cs="Arial" w:hint="cs"/>
+          <w:rtl/>
+        </w:rPr>
+        <w:t xml:space="preserve"> </w:t>
+      </w:r>
+      <w:r>
+        <w:rPr>
+          <w:rFonts w:cs="Arial"/>
+          <w:rtl/>
+        </w:rPr>
+        <w:t>–</w:t>
+      </w:r>
+      <w:r>
+        <w:rPr>
+          <w:rFonts w:cs="Arial" w:hint="cs"/>
+          <w:rtl/>
+        </w:rPr>
+        <w:t xml:space="preserve"> </w:t>
+      </w:r>
+      <w:r>
+        <w:rPr>
+          <w:rFonts w:cs="Arial" w:hint="cs"/>
+        </w:rPr>
+        <w:t>TODO</w:t>
+      </w:r>
+      <w:r>
+        <w:rPr>
+          <w:rFonts w:cs="Arial" w:hint="cs"/>
+          <w:rtl/>
+        </w:rPr>
+        <w:t xml:space="preserve"> שלי</w:t>
+      </w:r>
     </w:p>
     <w:p>
       <w:pPr>
@@ -1573,6 +3182,62 @@
           <w:rtl/>
         </w:rPr>
         <w:t>לתאר את השגרות השונות- להסביר את הרעיון הכללי, ולפרט את הסיבוכיות</w:t>
+      </w:r>
+      <w:r>
+        <w:rPr>
+          <w:rFonts w:ascii="Arial" w:hAnsi="Arial" w:cs="Arial" w:hint="cs"/>
+          <w:color w:val="333333"/>
+          <w:shd w:val="clear" w:color="auto" w:fill="FFFFFF"/>
+          <w:rtl/>
+        </w:rPr>
+        <w:t xml:space="preserve"> </w:t>
+      </w:r>
+      <w:r>
+        <w:rPr>
+          <w:rFonts w:ascii="Arial" w:hAnsi="Arial" w:cs="Arial"/>
+          <w:color w:val="333333"/>
+          <w:shd w:val="clear" w:color="auto" w:fill="FFFFFF"/>
+          <w:rtl/>
+        </w:rPr>
+        <w:t>–</w:t>
+      </w:r>
+      <w:r>
+        <w:rPr>
+          <w:rFonts w:ascii="Arial" w:hAnsi="Arial" w:cs="Arial" w:hint="cs"/>
+          <w:color w:val="333333"/>
+          <w:shd w:val="clear" w:color="auto" w:fill="FFFFFF"/>
+          <w:rtl/>
+        </w:rPr>
+        <w:t xml:space="preserve"> </w:t>
+      </w:r>
+      <w:r>
+        <w:rPr>
+          <w:rFonts w:ascii="Arial" w:hAnsi="Arial" w:cs="Arial" w:hint="cs"/>
+          <w:color w:val="333333"/>
+          <w:shd w:val="clear" w:color="auto" w:fill="FFFFFF"/>
+        </w:rPr>
+        <w:t>TODO</w:t>
+      </w:r>
+      <w:r>
+        <w:rPr>
+          <w:rFonts w:ascii="Arial" w:hAnsi="Arial" w:cs="Arial" w:hint="cs"/>
+          <w:color w:val="333333"/>
+          <w:shd w:val="clear" w:color="auto" w:fill="FFFFFF"/>
+          <w:rtl/>
+        </w:rPr>
+        <w:t xml:space="preserve"> סעיפים ג-ו </w:t>
+      </w:r>
+    </w:p>
+    <w:p>
+      <w:pPr>
+        <w:bidi/>
+      </w:pPr>
+      <w:r>
+        <w:rPr>
+          <w:rFonts w:hint="cs"/>
+          <w:rtl/>
+        </w:rPr>
+        <w:t>הוראות מהפורום:</w:t>
       </w:r>
     </w:p>
     <w:p>
@@ -2061,11 +3726,103 @@
       </w:rPr>
     </w:lvl>
   </w:abstractNum>
+  <w:abstractNum w:abstractNumId="2" w15:restartNumberingAfterBreak="0">
+    <w:nsid w:val="5F6B53A7"/>
+    <w:multiLevelType w:val="hybridMultilevel"/>
+    <w:tmpl w:val="649AD42E"/>
+    <w:lvl w:ilvl="0" w:tplc="0409000F">
+      <w:start w:val="1"/>
+      <w:numFmt w:val="decimal"/>
+      <w:lvlText w:val="%1."/>
+      <w:lvlJc w:val="left"/>
+      <w:pPr>
+        <w:ind w:left="720" w:hanging="360"/>
+      </w:pPr>
+      <w:rPr>
+        <w:rFonts w:hint="default"/>
+      </w:rPr>
+    </w:lvl>
+    <w:lvl w:ilvl="1" w:tplc="04090019" w:tentative="1">
+      <w:start w:val="1"/>
+      <w:numFmt w:val="lowerLetter"/>
+      <w:lvlText w:val="%2."/>
+      <w:lvlJc w:val="left"/>
+      <w:pPr>
+        <w:ind w:left="1440" w:hanging="360"/>
+      </w:pPr>
+    </w:lvl>
+    <w:lvl w:ilvl="2" w:tplc="0409001B" w:tentative="1">
+      <w:start w:val="1"/>
+      <w:numFmt w:val="lowerRoman"/>
+      <w:lvlText w:val="%3."/>
+      <w:lvlJc w:val="right"/>
+      <w:pPr>
+        <w:ind w:left="2160" w:hanging="180"/>
+      </w:pPr>
+    </w:lvl>
+    <w:lvl w:ilvl="3" w:tplc="0409000F" w:tentative="1">
+      <w:start w:val="1"/>
+      <w:numFmt w:val="decimal"/>
+      <w:lvlText w:val="%4."/>
+      <w:lvlJc w:val="left"/>
+      <w:pPr>
+        <w:ind w:left="2880" w:hanging="360"/>
+      </w:pPr>
+    </w:lvl>
+    <w:lvl w:ilvl="4" w:tplc="04090019" w:tentative="1">
+      <w:start w:val="1"/>
+      <w:numFmt w:val="lowerLetter"/>
+      <w:lvlText w:val="%5."/>
+      <w:lvlJc w:val="left"/>
+      <w:pPr>
+        <w:ind w:left="3600" w:hanging="360"/>
+      </w:pPr>
+    </w:lvl>
+    <w:lvl w:ilvl="5" w:tplc="0409001B" w:tentative="1">
+      <w:start w:val="1"/>
+      <w:numFmt w:val="lowerRoman"/>
+      <w:lvlText w:val="%6."/>
+      <w:lvlJc w:val="right"/>
+      <w:pPr>
+        <w:ind w:left="4320" w:hanging="180"/>
+      </w:pPr>
+    </w:lvl>
+    <w:lvl w:ilvl="6" w:tplc="0409000F" w:tentative="1">
+      <w:start w:val="1"/>
+      <w:numFmt w:val="decimal"/>
+      <w:lvlText w:val="%7."/>
+      <w:lvlJc w:val="left"/>
+      <w:pPr>
+        <w:ind w:left="5040" w:hanging="360"/>
+      </w:pPr>
+    </w:lvl>
+    <w:lvl w:ilvl="7" w:tplc="04090019" w:tentative="1">
+      <w:start w:val="1"/>
+      <w:numFmt w:val="lowerLetter"/>
+      <w:lvlText w:val="%8."/>
+      <w:lvlJc w:val="left"/>
+      <w:pPr>
+        <w:ind w:left="5760" w:hanging="360"/>
+      </w:pPr>
+    </w:lvl>
+    <w:lvl w:ilvl="8" w:tplc="0409001B" w:tentative="1">
+      <w:start w:val="1"/>
+      <w:numFmt w:val="lowerRoman"/>
+      <w:lvlText w:val="%9."/>
+      <w:lvlJc w:val="right"/>
+      <w:pPr>
+        <w:ind w:left="6480" w:hanging="180"/>
+      </w:pPr>
+    </w:lvl>
+  </w:abstractNum>
   <w:num w:numId="1">
     <w:abstractNumId w:val="0"/>
   </w:num>
   <w:num w:numId="2">
     <w:abstractNumId w:val="1"/>
+  </w:num>
+  <w:num w:numId="3">
+    <w:abstractNumId w:val="2"/>
   </w:num>
 </w:numbering>
 </file>
@@ -2541,6 +4298,25 @@
       <w:szCs w:val="20"/>
     </w:rPr>
   </w:style>
+  <w:style w:type="table" w:styleId="TableGrid">
+    <w:name w:val="Table Grid"/>
+    <w:basedOn w:val="TableNormal"/>
+    <w:uiPriority w:val="39"/>
+    <w:rsid w:val="009229AC"/>
+    <w:pPr>
+      <w:spacing w:after="0" w:line="240" w:lineRule="auto"/>
+    </w:pPr>
+    <w:tblPr>
+      <w:tblBorders>
+        <w:top w:val="single" w:sz="4" w:space="0" w:color="auto"/>
+        <w:left w:val="single" w:sz="4" w:space="0" w:color="auto"/>
+        <w:bottom w:val="single" w:sz="4" w:space="0" w:color="auto"/>
+        <w:right w:val="single" w:sz="4" w:space="0" w:color="auto"/>
+        <w:insideH w:val="single" w:sz="4" w:space="0" w:color="auto"/>
+        <w:insideV w:val="single" w:sz="4" w:space="0" w:color="auto"/>
+      </w:tblBorders>
+    </w:tblPr>
+  </w:style>
 </w:styles>
 </file>
 

</xml_diff>